<commit_message>
WS4 for Initio Simulator.
</commit_message>
<xml_diff>
--- a/resources/pi2go_sim/Ex4-Pi2GoSimulator-Worlds.docx
+++ b/resources/pi2go_sim/Ex4-Pi2GoSimulator-Worlds.docx
@@ -169,15 +169,112 @@
           <w:sz w:val="22"/>
           <w:szCs w:val="22"/>
         </w:rPr>
-        <w:t>default</w:t>
-      </w:r>
-      <w:r>
+        <w:t>default_world.xml.</w:t>
+      </w:r>
+    </w:p>
+    <w:p>
+      <w:pPr>
+        <w:rPr>
+          <w:rFonts w:ascii="Calibri" w:eastAsia="Calibri" w:hAnsi="Calibri" w:cs="Calibri"/>
+        </w:rPr>
+      </w:pPr>
+      <w:r>
+        <w:rPr>
+          <w:rFonts w:ascii="Calibri" w:eastAsia="Calibri" w:hAnsi="Calibri" w:cs="Calibri"/>
+        </w:rPr>
+        <w:t>For this exercise we will look at a different world.</w:t>
+      </w:r>
+    </w:p>
+    <w:p>
+      <w:pPr>
+        <w:rPr>
+          <w:rFonts w:ascii="Calibri" w:eastAsia="Calibri" w:hAnsi="Calibri" w:cs="Calibri"/>
+        </w:rPr>
+      </w:pPr>
+    </w:p>
+    <w:p>
+      <w:pPr>
+        <w:rPr>
+          <w:rFonts w:ascii="Calibri" w:eastAsia="Calibri" w:hAnsi="Calibri" w:cs="Calibri"/>
+        </w:rPr>
+      </w:pPr>
+      <w:r>
+        <w:rPr>
+          <w:rFonts w:ascii="Calibri" w:eastAsia="Calibri" w:hAnsi="Calibri" w:cs="Calibri"/>
+        </w:rPr>
+        <w:t xml:space="preserve">If the simulator is currently </w:t>
+      </w:r>
+      <w:proofErr w:type="gramStart"/>
+      <w:r>
+        <w:rPr>
+          <w:rFonts w:ascii="Calibri" w:eastAsia="Calibri" w:hAnsi="Calibri" w:cs="Calibri"/>
+        </w:rPr>
+        <w:t>running</w:t>
+      </w:r>
+      <w:proofErr w:type="gramEnd"/>
+      <w:r>
+        <w:rPr>
+          <w:rFonts w:ascii="Calibri" w:eastAsia="Calibri" w:hAnsi="Calibri" w:cs="Calibri"/>
+        </w:rPr>
+        <w:t xml:space="preserve"> you need exit </w:t>
+      </w:r>
+      <w:r>
+        <w:rPr>
+          <w:rFonts w:ascii="Courier" w:eastAsia="Calibri" w:hAnsi="Courier" w:cs="Calibri"/>
+        </w:rPr>
+        <w:t xml:space="preserve">default_world.xml </w:t>
+      </w:r>
+      <w:r>
+        <w:rPr>
+          <w:rFonts w:asciiTheme="majorHAnsi" w:eastAsia="Calibri" w:hAnsiTheme="majorHAnsi" w:cstheme="majorHAnsi"/>
+        </w:rPr>
+        <w:t>(by clicking on close)</w:t>
+      </w:r>
+      <w:r>
+        <w:rPr>
+          <w:rFonts w:ascii="Calibri" w:eastAsia="Calibri" w:hAnsi="Calibri" w:cs="Calibri"/>
+        </w:rPr>
+        <w:t xml:space="preserve"> and disconnect your virtual Pi2Go robot by typing</w:t>
+      </w:r>
+      <w:r>
+        <w:rPr>
+          <w:rFonts w:ascii="Calibri" w:eastAsia="Calibri" w:hAnsi="Calibri" w:cs="Calibri"/>
+        </w:rPr>
+        <w:t xml:space="preserve"> </w:t>
+      </w:r>
+      <w:r>
+        <w:rPr>
+          <w:rFonts w:ascii="Courier" w:eastAsia="Courier" w:hAnsi="Courier" w:cs="Courier"/>
+        </w:rPr>
+        <w:t>pi2go.cleanup()</w:t>
+      </w:r>
+      <w:r>
+        <w:rPr>
+          <w:rFonts w:ascii="Calibri" w:eastAsia="Calibri" w:hAnsi="Calibri" w:cs="Calibri"/>
+        </w:rPr>
+        <w:t xml:space="preserve"> in the IDLE window where you have been doing the previous exercises.</w:t>
+      </w:r>
+    </w:p>
+    <w:p>
+      <w:pPr>
+        <w:rPr>
+          <w:rFonts w:ascii="Calibri" w:eastAsia="Calibri" w:hAnsi="Calibri" w:cs="Calibri"/>
+        </w:rPr>
+      </w:pPr>
+    </w:p>
+    <w:p>
+      <w:pPr>
         <w:rPr>
           <w:rFonts w:ascii="Courier" w:eastAsia="Courier" w:hAnsi="Courier" w:cs="Courier"/>
           <w:sz w:val="22"/>
           <w:szCs w:val="22"/>
         </w:rPr>
-        <w:t>_worl</w:t>
+      </w:pPr>
+      <w:r>
+        <w:rPr>
+          <w:rFonts w:ascii="Calibri" w:eastAsia="Calibri" w:hAnsi="Calibri" w:cs="Calibri"/>
+        </w:rPr>
+        <w:t xml:space="preserve">Open </w:t>
       </w:r>
       <w:r>
         <w:rPr>
@@ -185,171 +282,47 @@
           <w:sz w:val="22"/>
           <w:szCs w:val="22"/>
         </w:rPr>
-        <w:t>d.xml.</w:t>
-      </w:r>
-    </w:p>
-    <w:p>
-      <w:pPr>
-        <w:rPr>
-          <w:rFonts w:ascii="Calibri" w:eastAsia="Calibri" w:hAnsi="Calibri" w:cs="Calibri"/>
-        </w:rPr>
-      </w:pPr>
-      <w:r>
-        <w:rPr>
-          <w:rFonts w:ascii="Calibri" w:eastAsia="Calibri" w:hAnsi="Calibri" w:cs="Calibri"/>
-        </w:rPr>
-        <w:t>For this exercise we will look at a different world.</w:t>
-      </w:r>
-    </w:p>
-    <w:p>
-      <w:pPr>
-        <w:rPr>
-          <w:rFonts w:ascii="Calibri" w:eastAsia="Calibri" w:hAnsi="Calibri" w:cs="Calibri"/>
-        </w:rPr>
-      </w:pPr>
-    </w:p>
-    <w:p>
-      <w:pPr>
-        <w:rPr>
-          <w:rFonts w:ascii="Calibri" w:eastAsia="Calibri" w:hAnsi="Calibri" w:cs="Calibri"/>
-        </w:rPr>
-      </w:pPr>
-      <w:r>
-        <w:rPr>
-          <w:rFonts w:ascii="Calibri" w:eastAsia="Calibri" w:hAnsi="Calibri" w:cs="Calibri"/>
-        </w:rPr>
-        <w:t xml:space="preserve">If the simulator is currently </w:t>
-      </w:r>
-      <w:proofErr w:type="gramStart"/>
-      <w:r>
-        <w:rPr>
-          <w:rFonts w:ascii="Calibri" w:eastAsia="Calibri" w:hAnsi="Calibri" w:cs="Calibri"/>
-        </w:rPr>
-        <w:t>running</w:t>
-      </w:r>
-      <w:proofErr w:type="gramEnd"/>
-      <w:r>
-        <w:rPr>
-          <w:rFonts w:ascii="Calibri" w:eastAsia="Calibri" w:hAnsi="Calibri" w:cs="Calibri"/>
-        </w:rPr>
-        <w:t xml:space="preserve"> you need exit the simulator (by pressing Q) and disconnect your virtual Pi2Go robot by typing </w:t>
-      </w:r>
-      <w:r>
-        <w:rPr>
-          <w:rFonts w:ascii="Courier" w:eastAsia="Courier" w:hAnsi="Courier" w:cs="Courier"/>
-        </w:rPr>
-        <w:t>pi2go.cleanup()</w:t>
-      </w:r>
-      <w:r>
-        <w:rPr>
-          <w:rFonts w:ascii="Calibri" w:eastAsia="Calibri" w:hAnsi="Calibri" w:cs="Calibri"/>
-        </w:rPr>
-        <w:t xml:space="preserve"> in the IDLE window where you have been doing th</w:t>
-      </w:r>
-      <w:r>
-        <w:rPr>
-          <w:rFonts w:ascii="Calibri" w:eastAsia="Calibri" w:hAnsi="Calibri" w:cs="Calibri"/>
-        </w:rPr>
-        <w:t>e previous exercises.</w:t>
-      </w:r>
-    </w:p>
-    <w:p>
-      <w:pPr>
-        <w:rPr>
-          <w:rFonts w:ascii="Calibri" w:eastAsia="Calibri" w:hAnsi="Calibri" w:cs="Calibri"/>
-        </w:rPr>
-      </w:pPr>
-    </w:p>
-    <w:p>
-      <w:pPr>
+        <w:t>maze1.xml.</w:t>
+      </w:r>
+      <w:r>
         <w:rPr>
           <w:rFonts w:ascii="Courier" w:eastAsia="Courier" w:hAnsi="Courier" w:cs="Courier"/>
           <w:sz w:val="22"/>
           <w:szCs w:val="22"/>
         </w:rPr>
-      </w:pPr>
-      <w:r>
-        <w:rPr>
-          <w:rFonts w:ascii="Calibri" w:eastAsia="Calibri" w:hAnsi="Calibri" w:cs="Calibri"/>
-        </w:rPr>
-        <w:t xml:space="preserve">Re-start the simulator and </w:t>
-      </w:r>
-      <w:proofErr w:type="gramStart"/>
-      <w:r>
-        <w:rPr>
-          <w:rFonts w:ascii="Calibri" w:eastAsia="Calibri" w:hAnsi="Calibri" w:cs="Calibri"/>
-        </w:rPr>
-        <w:t xml:space="preserve">select  </w:t>
+        <w:t xml:space="preserve">  </w:t>
+      </w:r>
+      <w:r>
+        <w:rPr>
+          <w:rFonts w:ascii="Calibri" w:eastAsia="Calibri" w:hAnsi="Calibri" w:cs="Calibri"/>
+        </w:rPr>
+        <w:t xml:space="preserve">In the IDLE window where you have been doing the exercises, reconnect your virtual initio by typing </w:t>
       </w:r>
       <w:r>
         <w:rPr>
           <w:rFonts w:ascii="Courier" w:eastAsia="Courier" w:hAnsi="Courier" w:cs="Courier"/>
-          <w:sz w:val="22"/>
-          <w:szCs w:val="22"/>
-        </w:rPr>
-        <w:t>maze1</w:t>
-      </w:r>
-      <w:r>
+        </w:rPr>
+        <w:t>pi2go.init();</w:t>
+      </w:r>
+    </w:p>
+    <w:p>
+      <w:pPr>
         <w:rPr>
           <w:rFonts w:ascii="Courier" w:eastAsia="Courier" w:hAnsi="Courier" w:cs="Courier"/>
-          <w:sz w:val="22"/>
-          <w:szCs w:val="22"/>
-        </w:rPr>
-        <w:t>.xml</w:t>
-      </w:r>
-      <w:proofErr w:type="gramEnd"/>
-      <w:r>
-        <w:rPr>
-          <w:rFonts w:ascii="Courier" w:eastAsia="Courier" w:hAnsi="Courier" w:cs="Courier"/>
-          <w:sz w:val="22"/>
-          <w:szCs w:val="22"/>
-        </w:rPr>
-        <w:t>.</w:t>
-      </w:r>
-    </w:p>
-    <w:p>
-      <w:pPr>
-        <w:rPr>
-          <w:rFonts w:ascii="Courier" w:eastAsia="Courier" w:hAnsi="Courier" w:cs="Courier"/>
-        </w:rPr>
-      </w:pPr>
-      <w:r>
-        <w:rPr>
-          <w:rFonts w:ascii="Calibri" w:eastAsia="Calibri" w:hAnsi="Calibri" w:cs="Calibri"/>
-        </w:rPr>
-        <w:t xml:space="preserve">In the IDLE window where you have been doing the exercises, reconnect your virtual initio by typing </w:t>
-      </w:r>
-      <w:r>
-        <w:rPr>
-          <w:rFonts w:ascii="Courier" w:eastAsia="Courier" w:hAnsi="Courier" w:cs="Courier"/>
-        </w:rPr>
-        <w:t>pi2go.init();</w:t>
-      </w:r>
-    </w:p>
-    <w:p>
-      <w:pPr>
-        <w:rPr>
-          <w:rFonts w:ascii="Courier" w:eastAsia="Courier" w:hAnsi="Courier" w:cs="Courier"/>
-        </w:rPr>
-      </w:pPr>
-    </w:p>
-    <w:p>
-      <w:pPr>
-        <w:rPr>
-          <w:rFonts w:ascii="Calibri" w:eastAsia="Calibri" w:hAnsi="Calibri" w:cs="Calibri"/>
-        </w:rPr>
-      </w:pPr>
-      <w:r>
-        <w:rPr>
-          <w:rFonts w:ascii="Calibri" w:eastAsia="Calibri" w:hAnsi="Calibri" w:cs="Calibri"/>
-        </w:rPr>
-        <w:t>What are the values returned by the ultrasonic sensor and the thre</w:t>
-      </w:r>
-      <w:r>
-        <w:rPr>
-          <w:rFonts w:ascii="Calibri" w:eastAsia="Calibri" w:hAnsi="Calibri" w:cs="Calibri"/>
-        </w:rPr>
-        <w:t>e infrared distance sensors in this world?</w:t>
+        </w:rPr>
+      </w:pPr>
+    </w:p>
+    <w:p>
+      <w:pPr>
+        <w:rPr>
+          <w:rFonts w:ascii="Calibri" w:eastAsia="Calibri" w:hAnsi="Calibri" w:cs="Calibri"/>
+        </w:rPr>
+      </w:pPr>
+      <w:r>
+        <w:rPr>
+          <w:rFonts w:ascii="Calibri" w:eastAsia="Calibri" w:hAnsi="Calibri" w:cs="Calibri"/>
+        </w:rPr>
+        <w:t>What are the values returned by the ultrasonic sensor and the three infrared distance sensors in this world?</w:t>
       </w:r>
       <w:r>
         <w:rPr>
@@ -1113,13 +1086,7 @@
         <w:rPr>
           <w:rFonts w:ascii="Calibri" w:eastAsia="Calibri" w:hAnsi="Calibri" w:cs="Calibri"/>
         </w:rPr>
-        <w:t>Give another example of two light sensor commands that will gi</w:t>
-      </w:r>
-      <w:r>
-        <w:rPr>
-          <w:rFonts w:ascii="Calibri" w:eastAsia="Calibri" w:hAnsi="Calibri" w:cs="Calibri"/>
-        </w:rPr>
-        <w:t>ve the same answer?</w:t>
+        <w:t>Give another example of two light sensor commands that will give the same answer?</w:t>
       </w:r>
       <w:r>
         <w:rPr>
@@ -1299,7 +1266,19 @@
         <w:rPr>
           <w:rFonts w:ascii="Calibri" w:eastAsia="Calibri" w:hAnsi="Calibri" w:cs="Calibri"/>
         </w:rPr>
-        <w:t xml:space="preserve">Stop the simulator (by pressing Q) and disconnect your virtual Pi2Go robot by typing </w:t>
+        <w:t xml:space="preserve">Close </w:t>
+      </w:r>
+      <w:r>
+        <w:rPr>
+          <w:rFonts w:ascii="Courier" w:eastAsia="Calibri" w:hAnsi="Courier" w:cs="Calibri"/>
+        </w:rPr>
+        <w:t>maze1.xml</w:t>
+      </w:r>
+      <w:r>
+        <w:rPr>
+          <w:rFonts w:ascii="Calibri" w:eastAsia="Calibri" w:hAnsi="Calibri" w:cs="Calibri"/>
+        </w:rPr>
+        <w:t xml:space="preserve"> and disconnect your virtual Pi2Go robot by typing </w:t>
       </w:r>
       <w:r>
         <w:rPr>
@@ -1347,7 +1326,13 @@
         <w:rPr>
           <w:rFonts w:ascii="Calibri" w:eastAsia="Calibri" w:hAnsi="Calibri" w:cs="Calibri"/>
         </w:rPr>
-        <w:t xml:space="preserve">Re-start the simulator and select </w:t>
+        <w:t>Open</w:t>
+      </w:r>
+      <w:r>
+        <w:rPr>
+          <w:rFonts w:ascii="Calibri" w:eastAsia="Calibri" w:hAnsi="Calibri" w:cs="Calibri"/>
+        </w:rPr>
+        <w:t xml:space="preserve"> </w:t>
       </w:r>
       <w:r>
         <w:rPr>
@@ -1371,7 +1356,7 @@
           <w:sz w:val="22"/>
           <w:szCs w:val="22"/>
         </w:rPr>
-        <w:t>following</w:t>
+        <w:t>following.xml.</w:t>
       </w:r>
       <w:r>
         <w:rPr>
@@ -1379,15 +1364,10 @@
           <w:sz w:val="22"/>
           <w:szCs w:val="22"/>
         </w:rPr>
-        <w:t>.xml.</w:t>
-      </w:r>
-    </w:p>
-    <w:p>
-      <w:pPr>
-        <w:rPr>
-          <w:rFonts w:ascii="Courier" w:eastAsia="Courier" w:hAnsi="Courier" w:cs="Courier"/>
-        </w:rPr>
-      </w:pPr>
+        <w:t xml:space="preserve">  </w:t>
+      </w:r>
+      <w:bookmarkStart w:id="0" w:name="_GoBack"/>
+      <w:bookmarkEnd w:id="0"/>
       <w:r>
         <w:rPr>
           <w:rFonts w:ascii="Calibri" w:eastAsia="Calibri" w:hAnsi="Calibri" w:cs="Calibri"/>
@@ -1466,36 +1446,29 @@
         <w:rPr>
           <w:rFonts w:ascii="Calibri" w:eastAsia="Calibri" w:hAnsi="Calibri" w:cs="Calibri"/>
         </w:rPr>
-        <w:t>What are the value</w:t>
-      </w:r>
-      <w:r>
-        <w:rPr>
-          <w:rFonts w:ascii="Calibri" w:eastAsia="Calibri" w:hAnsi="Calibri" w:cs="Calibri"/>
-        </w:rPr>
-        <w:t>s returned by the two infrared line sensors in this world?</w:t>
-      </w:r>
-    </w:p>
-    <w:p>
-      <w:pPr>
-        <w:rPr>
-          <w:b/>
-        </w:rPr>
-      </w:pPr>
-    </w:p>
-    <w:p>
-      <w:pPr>
-        <w:rPr>
-          <w:b/>
-        </w:rPr>
-      </w:pPr>
-    </w:p>
-    <w:p>
-      <w:pPr>
-        <w:rPr>
-          <w:b/>
-        </w:rPr>
-      </w:pPr>
-      <w:bookmarkStart w:id="0" w:name="_GoBack"/>
+        <w:t>What are the values returned by the two infrared line sensors in this world?</w:t>
+      </w:r>
+    </w:p>
+    <w:p>
+      <w:pPr>
+        <w:rPr>
+          <w:b/>
+        </w:rPr>
+      </w:pPr>
+    </w:p>
+    <w:p>
+      <w:pPr>
+        <w:rPr>
+          <w:b/>
+        </w:rPr>
+      </w:pPr>
+    </w:p>
+    <w:p>
+      <w:pPr>
+        <w:rPr>
+          <w:b/>
+        </w:rPr>
+      </w:pPr>
       <w:r>
         <w:rPr>
           <w:noProof/>
@@ -1558,7 +1531,6 @@
           </mc:Fallback>
         </mc:AlternateContent>
       </w:r>
-      <w:bookmarkEnd w:id="0"/>
     </w:p>
     <w:p/>
     <w:p>

</xml_diff>